<commit_message>
update content and fix the some errors
</commit_message>
<xml_diff>
--- a/docs/SA-TM_Site_texts-V0.5.docx
+++ b/docs/SA-TM_Site_texts-V0.5.docx
@@ -6929,7 +6929,29 @@
           <w:rtl w:val="true"/>
           <w:lang w:bidi="fa-IR"/>
         </w:rPr>
-        <w:t>پس بلوغ فن</w:t>
+        <w:t xml:space="preserve">پس </w:t>
+      </w:r>
+      <w:r>
+        <w:rPr>
+          <w:rFonts w:cs="B Nazanin"/>
+          <w:sz w:val="24"/>
+          <w:sz w:val="24"/>
+          <w:szCs w:val="24"/>
+          <w:rtl w:val="true"/>
+          <w:lang w:bidi="fa-IR"/>
+        </w:rPr>
+        <w:t>از</w:t>
+      </w:r>
+      <w:r>
+        <w:rPr>
+          <w:rFonts w:cs="B Nazanin"/>
+          <w:sz w:val="24"/>
+          <w:sz w:val="24"/>
+          <w:szCs w:val="24"/>
+          <w:rtl w:val="true"/>
+          <w:lang w:bidi="fa-IR"/>
+        </w:rPr>
+        <w:t xml:space="preserve"> بلوغ فن</w:t>
       </w:r>
       <w:r>
         <w:rPr>
@@ -10862,7 +10884,7 @@
         <w:docPartGallery w:val="Page Numbers (Top of Page)"/>
         <w:docPartUnique w:val="true"/>
       </w:docPartObj>
-      <w:id w:val="229569377"/>
+      <w:id w:val="1924394550"/>
     </w:sdtPr>
     <w:sdtContent>
       <w:p>
@@ -10917,7 +10939,7 @@
             <w:bCs w:val="false"/>
             <w:rFonts w:cs="B Koodak"/>
           </w:rPr>
-          <w:t>11</w:t>
+          <w:t>13</w:t>
         </w:r>
         <w:r>
           <w:rPr>

</xml_diff>